<commit_message>
NAudi Mic-Input Calculation Fix
</commit_message>
<xml_diff>
--- a/Docs/Installation-Guide.docx
+++ b/Docs/Installation-Guide.docx
@@ -55,38 +55,8 @@
         </w:numPr>
       </w:pPr>
       <w:r>
-        <w:t>Speicher das Programm in einem beliebigen Verzeichnis.</w:t>
-      </w:r>
-    </w:p>
-    <w:p>
-      <w:pPr>
-        <w:pStyle w:val="Listenabsatz"/>
-        <w:numPr>
-          <w:ilvl w:val="0"/>
-          <w:numId w:val="4"/>
-        </w:numPr>
-      </w:pPr>
-      <w:r>
-        <w:t>Erstelle darin ein Verzeichnis mit dem Namen “Sounds”.</w:t>
-      </w:r>
-    </w:p>
-    <w:p>
-      <w:pPr>
-        <w:pStyle w:val="Listenabsatz"/>
-        <w:ind w:left="1440"/>
-      </w:pPr>
-      <w:r>
-        <w:t>Dort sollten alle deine S</w:t>
-      </w:r>
-      <w:r>
-        <w:t>ounds gespeichert werden.</w:t>
-      </w:r>
-    </w:p>
-    <w:p>
-      <w:pPr>
-        <w:pStyle w:val="Listenabsatz"/>
-        <w:ind w:left="1440"/>
-      </w:pPr>
+        <w:t>Installer ausführen</w:t>
+      </w:r>
     </w:p>
     <w:p>
       <w:pPr>
@@ -263,33 +233,11 @@
           </wp:anchor>
         </w:drawing>
       </w:r>
-      <w:proofErr w:type="spellStart"/>
       <w:r>
         <w:rPr>
           <w:lang w:val="en-US"/>
         </w:rPr>
-        <w:t>Wähle</w:t>
-      </w:r>
-      <w:proofErr w:type="spellEnd"/>
-      <w:r>
-        <w:rPr>
-          <w:lang w:val="en-US"/>
-        </w:rPr>
-        <w:t xml:space="preserve"> </w:t>
-      </w:r>
-      <w:proofErr w:type="spellStart"/>
-      <w:r>
-        <w:rPr>
-          <w:lang w:val="en-US"/>
-        </w:rPr>
-        <w:t>darunter</w:t>
-      </w:r>
-      <w:proofErr w:type="spellEnd"/>
-      <w:r>
-        <w:rPr>
-          <w:lang w:val="en-US"/>
-        </w:rPr>
-        <w:t xml:space="preserve"> ‚CABLE Input (VB-Audio Virtual </w:t>
+        <w:t xml:space="preserve">Wähle darunter ‚CABLE Input (VB-Audio Virtual </w:t>
       </w:r>
       <w:r>
         <w:rPr>

</xml_diff>